<commit_message>
Add screenshots in document
</commit_message>
<xml_diff>
--- a/Documentation for Payment Options UI Element.docx
+++ b/Documentation for Payment Options UI Element.docx
@@ -245,15 +245,7 @@
           <w:color w:val="0D0D0D"/>
           <w:shd w:val="clear" w:color="auto" w:fill="FFFFFF"/>
         </w:rPr>
-        <w:t xml:space="preserve"> component is used to capture user payment information. It can be integrated into any React application where payment forms are required.</w:t>
-      </w:r>
-      <w:r>
-        <w:rPr>
-          <w:rFonts w:cstheme="minorHAnsi"/>
-          <w:color w:val="0D0D0D"/>
-          <w:shd w:val="clear" w:color="auto" w:fill="FFFFFF"/>
-        </w:rPr>
-        <w:t xml:space="preserve"> </w:t>
+        <w:t xml:space="preserve"> component is used to capture user payment information. It can be integrated into any React application where payment forms are required. </w:t>
       </w:r>
     </w:p>
     <w:p>
@@ -318,15 +310,7 @@
           <w:color w:val="0D0D0D"/>
           <w:shd w:val="clear" w:color="auto" w:fill="FFFFFF"/>
         </w:rPr>
-        <w:t>The Form component accepts no props directly. However, it renders the</w:t>
-      </w:r>
-      <w:r>
-        <w:rPr>
-          <w:rFonts w:cstheme="minorHAnsi"/>
-          <w:color w:val="0D0D0D"/>
-          <w:shd w:val="clear" w:color="auto" w:fill="FFFFFF"/>
-        </w:rPr>
-        <w:t xml:space="preserve"> </w:t>
+        <w:t xml:space="preserve">The Form component accepts no props directly. However, it renders the </w:t>
       </w:r>
       <w:proofErr w:type="spellStart"/>
       <w:r>
@@ -1090,15 +1074,7 @@
           <w:color w:val="0D0D0D"/>
           <w:shd w:val="clear" w:color="auto" w:fill="FFFFFF"/>
         </w:rPr>
-        <w:t>CVV accepts only a 3-digit number, and the input field restricts entry to more than three digits</w:t>
-      </w:r>
-      <w:r>
-        <w:rPr>
-          <w:rFonts w:cstheme="minorHAnsi"/>
-          <w:color w:val="0D0D0D"/>
-          <w:shd w:val="clear" w:color="auto" w:fill="FFFFFF"/>
-        </w:rPr>
-        <w:t>.</w:t>
+        <w:t>CVV accepts only a 3-digit number, and the input field restricts entry to more than three digits.</w:t>
       </w:r>
     </w:p>
     <w:p>
@@ -1344,6 +1320,658 @@
           <w:shd w:val="clear" w:color="auto" w:fill="FFFFFF"/>
         </w:rPr>
         <w:t>If there are no errors, the form is submitted successfully.</w:t>
+      </w:r>
+    </w:p>
+    <w:p>
+      <w:pPr>
+        <w:spacing w:line="276" w:lineRule="auto"/>
+        <w:jc w:val="both"/>
+        <w:rPr>
+          <w:rFonts w:cstheme="minorHAnsi"/>
+          <w:color w:val="0D0D0D"/>
+          <w:shd w:val="clear" w:color="auto" w:fill="FFFFFF"/>
+        </w:rPr>
+      </w:pPr>
+    </w:p>
+    <w:p>
+      <w:pPr>
+        <w:spacing w:line="276" w:lineRule="auto"/>
+        <w:jc w:val="both"/>
+        <w:rPr>
+          <w:rFonts w:cstheme="minorHAnsi"/>
+          <w:color w:val="0D0D0D"/>
+          <w:shd w:val="clear" w:color="auto" w:fill="FFFFFF"/>
+        </w:rPr>
+      </w:pPr>
+    </w:p>
+    <w:p>
+      <w:pPr>
+        <w:spacing w:line="276" w:lineRule="auto"/>
+        <w:jc w:val="both"/>
+        <w:rPr>
+          <w:rFonts w:cstheme="minorHAnsi"/>
+          <w:color w:val="0D0D0D"/>
+          <w:shd w:val="clear" w:color="auto" w:fill="FFFFFF"/>
+        </w:rPr>
+      </w:pPr>
+    </w:p>
+    <w:p>
+      <w:pPr>
+        <w:spacing w:line="276" w:lineRule="auto"/>
+        <w:jc w:val="both"/>
+        <w:rPr>
+          <w:rFonts w:cstheme="minorHAnsi"/>
+          <w:color w:val="0D0D0D"/>
+          <w:shd w:val="clear" w:color="auto" w:fill="FFFFFF"/>
+        </w:rPr>
+      </w:pPr>
+    </w:p>
+    <w:p>
+      <w:pPr>
+        <w:spacing w:line="276" w:lineRule="auto"/>
+        <w:jc w:val="both"/>
+        <w:rPr>
+          <w:rFonts w:cstheme="minorHAnsi"/>
+          <w:color w:val="0D0D0D"/>
+          <w:shd w:val="clear" w:color="auto" w:fill="FFFFFF"/>
+        </w:rPr>
+      </w:pPr>
+    </w:p>
+    <w:p>
+      <w:pPr>
+        <w:spacing w:line="276" w:lineRule="auto"/>
+        <w:jc w:val="both"/>
+        <w:rPr>
+          <w:rFonts w:cstheme="minorHAnsi"/>
+          <w:color w:val="0D0D0D"/>
+          <w:shd w:val="clear" w:color="auto" w:fill="FFFFFF"/>
+        </w:rPr>
+      </w:pPr>
+    </w:p>
+    <w:p>
+      <w:pPr>
+        <w:spacing w:line="276" w:lineRule="auto"/>
+        <w:jc w:val="both"/>
+        <w:rPr>
+          <w:rFonts w:cstheme="minorHAnsi"/>
+          <w:color w:val="0D0D0D"/>
+          <w:shd w:val="clear" w:color="auto" w:fill="FFFFFF"/>
+        </w:rPr>
+      </w:pPr>
+    </w:p>
+    <w:p>
+      <w:pPr>
+        <w:spacing w:line="276" w:lineRule="auto"/>
+        <w:jc w:val="both"/>
+        <w:rPr>
+          <w:rFonts w:cstheme="minorHAnsi"/>
+          <w:color w:val="0D0D0D"/>
+          <w:shd w:val="clear" w:color="auto" w:fill="FFFFFF"/>
+        </w:rPr>
+      </w:pPr>
+    </w:p>
+    <w:p>
+      <w:pPr>
+        <w:spacing w:line="276" w:lineRule="auto"/>
+        <w:jc w:val="both"/>
+        <w:rPr>
+          <w:rFonts w:cstheme="minorHAnsi"/>
+          <w:color w:val="0D0D0D"/>
+          <w:shd w:val="clear" w:color="auto" w:fill="FFFFFF"/>
+        </w:rPr>
+      </w:pPr>
+      <w:r>
+        <w:rPr>
+          <w:rFonts w:cstheme="minorHAnsi"/>
+          <w:color w:val="0D0D0D"/>
+          <w:shd w:val="clear" w:color="auto" w:fill="FFFFFF"/>
+        </w:rPr>
+        <w:lastRenderedPageBreak/>
+        <w:t>Project Screenshots</w:t>
+      </w:r>
+    </w:p>
+    <w:p>
+      <w:pPr>
+        <w:spacing w:line="276" w:lineRule="auto"/>
+        <w:jc w:val="both"/>
+        <w:rPr>
+          <w:rFonts w:cstheme="minorHAnsi"/>
+          <w:color w:val="0D0D0D"/>
+          <w:shd w:val="clear" w:color="auto" w:fill="FFFFFF"/>
+        </w:rPr>
+      </w:pPr>
+    </w:p>
+    <w:p>
+      <w:pPr>
+        <w:pStyle w:val="ListParagraph"/>
+        <w:numPr>
+          <w:ilvl w:val="0"/>
+          <w:numId w:val="14"/>
+        </w:numPr>
+        <w:spacing w:line="276" w:lineRule="auto"/>
+        <w:jc w:val="both"/>
+        <w:rPr>
+          <w:rFonts w:cstheme="minorHAnsi"/>
+          <w:color w:val="0D0D0D"/>
+          <w:shd w:val="clear" w:color="auto" w:fill="FFFFFF"/>
+        </w:rPr>
+      </w:pPr>
+      <w:r>
+        <w:rPr>
+          <w:rFonts w:cstheme="minorHAnsi"/>
+          <w:color w:val="0D0D0D"/>
+          <w:shd w:val="clear" w:color="auto" w:fill="FFFFFF"/>
+        </w:rPr>
+        <w:t>Desktop view for checking option.</w:t>
+      </w:r>
+    </w:p>
+    <w:p>
+      <w:pPr>
+        <w:spacing w:line="276" w:lineRule="auto"/>
+        <w:jc w:val="both"/>
+        <w:rPr>
+          <w:rFonts w:cstheme="minorHAnsi"/>
+          <w:color w:val="0D0D0D"/>
+          <w:shd w:val="clear" w:color="auto" w:fill="FFFFFF"/>
+        </w:rPr>
+      </w:pPr>
+    </w:p>
+    <w:p>
+      <w:pPr>
+        <w:spacing w:line="276" w:lineRule="auto"/>
+        <w:jc w:val="center"/>
+        <w:rPr>
+          <w:rFonts w:cstheme="minorHAnsi"/>
+          <w:color w:val="0D0D0D"/>
+          <w:shd w:val="clear" w:color="auto" w:fill="FFFFFF"/>
+        </w:rPr>
+      </w:pPr>
+      <w:r>
+        <w:rPr>
+          <w:rFonts w:cstheme="minorHAnsi"/>
+          <w:noProof/>
+          <w:color w:val="0D0D0D"/>
+          <w:shd w:val="clear" w:color="auto" w:fill="FFFFFF"/>
+        </w:rPr>
+        <w:drawing>
+          <wp:inline distT="0" distB="0" distL="0" distR="0" wp14:anchorId="607C6787" wp14:editId="69AC5EA2">
+            <wp:extent cx="6538121" cy="3097924"/>
+            <wp:effectExtent l="0" t="0" r="2540" b="1270"/>
+            <wp:docPr id="649526265" name="Picture 1" descr="A screenshot of a credit card payment&#10;&#10;Description automatically generated"/>
+            <wp:cNvGraphicFramePr>
+              <a:graphicFrameLocks xmlns:a="http://schemas.openxmlformats.org/drawingml/2006/main" noChangeAspect="1"/>
+            </wp:cNvGraphicFramePr>
+            <a:graphic xmlns:a="http://schemas.openxmlformats.org/drawingml/2006/main">
+              <a:graphicData uri="http://schemas.openxmlformats.org/drawingml/2006/picture">
+                <pic:pic xmlns:pic="http://schemas.openxmlformats.org/drawingml/2006/picture">
+                  <pic:nvPicPr>
+                    <pic:cNvPr id="649526265" name="Picture 1" descr="A screenshot of a credit card payment&#10;&#10;Description automatically generated"/>
+                    <pic:cNvPicPr/>
+                  </pic:nvPicPr>
+                  <pic:blipFill>
+                    <a:blip r:embed="rId5" cstate="print">
+                      <a:extLst>
+                        <a:ext uri="{28A0092B-C50C-407E-A947-70E740481C1C}">
+                          <a14:useLocalDpi xmlns:a14="http://schemas.microsoft.com/office/drawing/2010/main" val="0"/>
+                        </a:ext>
+                      </a:extLst>
+                    </a:blip>
+                    <a:stretch>
+                      <a:fillRect/>
+                    </a:stretch>
+                  </pic:blipFill>
+                  <pic:spPr>
+                    <a:xfrm>
+                      <a:off x="0" y="0"/>
+                      <a:ext cx="6559032" cy="3107832"/>
+                    </a:xfrm>
+                    <a:prstGeom prst="rect">
+                      <a:avLst/>
+                    </a:prstGeom>
+                  </pic:spPr>
+                </pic:pic>
+              </a:graphicData>
+            </a:graphic>
+          </wp:inline>
+        </w:drawing>
+      </w:r>
+    </w:p>
+    <w:p>
+      <w:pPr>
+        <w:pStyle w:val="ListParagraph"/>
+        <w:numPr>
+          <w:ilvl w:val="0"/>
+          <w:numId w:val="14"/>
+        </w:numPr>
+        <w:spacing w:line="276" w:lineRule="auto"/>
+        <w:jc w:val="both"/>
+        <w:rPr>
+          <w:rFonts w:cstheme="minorHAnsi"/>
+          <w:color w:val="0D0D0D"/>
+          <w:shd w:val="clear" w:color="auto" w:fill="FFFFFF"/>
+        </w:rPr>
+      </w:pPr>
+      <w:r>
+        <w:rPr>
+          <w:rFonts w:cstheme="minorHAnsi"/>
+          <w:color w:val="0D0D0D"/>
+          <w:shd w:val="clear" w:color="auto" w:fill="FFFFFF"/>
+        </w:rPr>
+        <w:t>Desktop view for debit card option.</w:t>
+      </w:r>
+    </w:p>
+    <w:p>
+      <w:pPr>
+        <w:spacing w:line="276" w:lineRule="auto"/>
+        <w:jc w:val="both"/>
+        <w:rPr>
+          <w:rFonts w:cstheme="minorHAnsi"/>
+          <w:color w:val="0D0D0D"/>
+          <w:shd w:val="clear" w:color="auto" w:fill="FFFFFF"/>
+        </w:rPr>
+      </w:pPr>
+    </w:p>
+    <w:p>
+      <w:pPr>
+        <w:spacing w:line="276" w:lineRule="auto"/>
+        <w:jc w:val="center"/>
+        <w:rPr>
+          <w:rFonts w:cstheme="minorHAnsi"/>
+          <w:color w:val="0D0D0D"/>
+          <w:shd w:val="clear" w:color="auto" w:fill="FFFFFF"/>
+        </w:rPr>
+      </w:pPr>
+      <w:r>
+        <w:rPr>
+          <w:rFonts w:cstheme="minorHAnsi"/>
+          <w:noProof/>
+          <w:color w:val="0D0D0D"/>
+          <w:shd w:val="clear" w:color="auto" w:fill="FFFFFF"/>
+        </w:rPr>
+        <w:drawing>
+          <wp:inline distT="0" distB="0" distL="0" distR="0" wp14:anchorId="728E64AB" wp14:editId="6492AAB9">
+            <wp:extent cx="6589986" cy="3197833"/>
+            <wp:effectExtent l="0" t="0" r="1905" b="3175"/>
+            <wp:docPr id="2116270435" name="Picture 2" descr="A screenshot of a credit card payment&#10;&#10;Description automatically generated"/>
+            <wp:cNvGraphicFramePr>
+              <a:graphicFrameLocks xmlns:a="http://schemas.openxmlformats.org/drawingml/2006/main" noChangeAspect="1"/>
+            </wp:cNvGraphicFramePr>
+            <a:graphic xmlns:a="http://schemas.openxmlformats.org/drawingml/2006/main">
+              <a:graphicData uri="http://schemas.openxmlformats.org/drawingml/2006/picture">
+                <pic:pic xmlns:pic="http://schemas.openxmlformats.org/drawingml/2006/picture">
+                  <pic:nvPicPr>
+                    <pic:cNvPr id="2116270435" name="Picture 2" descr="A screenshot of a credit card payment&#10;&#10;Description automatically generated"/>
+                    <pic:cNvPicPr/>
+                  </pic:nvPicPr>
+                  <pic:blipFill>
+                    <a:blip r:embed="rId6" cstate="print">
+                      <a:extLst>
+                        <a:ext uri="{28A0092B-C50C-407E-A947-70E740481C1C}">
+                          <a14:useLocalDpi xmlns:a14="http://schemas.microsoft.com/office/drawing/2010/main" val="0"/>
+                        </a:ext>
+                      </a:extLst>
+                    </a:blip>
+                    <a:stretch>
+                      <a:fillRect/>
+                    </a:stretch>
+                  </pic:blipFill>
+                  <pic:spPr>
+                    <a:xfrm>
+                      <a:off x="0" y="0"/>
+                      <a:ext cx="6632567" cy="3218496"/>
+                    </a:xfrm>
+                    <a:prstGeom prst="rect">
+                      <a:avLst/>
+                    </a:prstGeom>
+                  </pic:spPr>
+                </pic:pic>
+              </a:graphicData>
+            </a:graphic>
+          </wp:inline>
+        </w:drawing>
+      </w:r>
+    </w:p>
+    <w:p>
+      <w:pPr>
+        <w:spacing w:line="276" w:lineRule="auto"/>
+        <w:jc w:val="both"/>
+        <w:rPr>
+          <w:rFonts w:cstheme="minorHAnsi"/>
+          <w:color w:val="0D0D0D"/>
+          <w:shd w:val="clear" w:color="auto" w:fill="FFFFFF"/>
+        </w:rPr>
+      </w:pPr>
+    </w:p>
+    <w:p>
+      <w:pPr>
+        <w:spacing w:line="276" w:lineRule="auto"/>
+        <w:jc w:val="both"/>
+        <w:rPr>
+          <w:rFonts w:cstheme="minorHAnsi"/>
+          <w:color w:val="0D0D0D"/>
+          <w:shd w:val="clear" w:color="auto" w:fill="FFFFFF"/>
+        </w:rPr>
+      </w:pPr>
+    </w:p>
+    <w:p>
+      <w:pPr>
+        <w:spacing w:line="276" w:lineRule="auto"/>
+        <w:jc w:val="both"/>
+        <w:rPr>
+          <w:rFonts w:cstheme="minorHAnsi"/>
+          <w:color w:val="0D0D0D"/>
+          <w:shd w:val="clear" w:color="auto" w:fill="FFFFFF"/>
+        </w:rPr>
+      </w:pPr>
+    </w:p>
+    <w:p>
+      <w:pPr>
+        <w:spacing w:line="276" w:lineRule="auto"/>
+        <w:jc w:val="both"/>
+        <w:rPr>
+          <w:rFonts w:cstheme="minorHAnsi"/>
+          <w:color w:val="0D0D0D"/>
+          <w:shd w:val="clear" w:color="auto" w:fill="FFFFFF"/>
+        </w:rPr>
+      </w:pPr>
+    </w:p>
+    <w:p>
+      <w:pPr>
+        <w:spacing w:line="276" w:lineRule="auto"/>
+        <w:jc w:val="both"/>
+        <w:rPr>
+          <w:rFonts w:cstheme="minorHAnsi"/>
+          <w:color w:val="0D0D0D"/>
+          <w:shd w:val="clear" w:color="auto" w:fill="FFFFFF"/>
+        </w:rPr>
+      </w:pPr>
+    </w:p>
+    <w:p>
+      <w:pPr>
+        <w:pStyle w:val="ListParagraph"/>
+        <w:numPr>
+          <w:ilvl w:val="0"/>
+          <w:numId w:val="14"/>
+        </w:numPr>
+        <w:spacing w:line="276" w:lineRule="auto"/>
+        <w:jc w:val="both"/>
+        <w:rPr>
+          <w:rFonts w:cstheme="minorHAnsi"/>
+          <w:color w:val="0D0D0D"/>
+          <w:shd w:val="clear" w:color="auto" w:fill="FFFFFF"/>
+        </w:rPr>
+      </w:pPr>
+      <w:r>
+        <w:rPr>
+          <w:rFonts w:cstheme="minorHAnsi"/>
+          <w:color w:val="0D0D0D"/>
+          <w:shd w:val="clear" w:color="auto" w:fill="FFFFFF"/>
+        </w:rPr>
+        <w:t>Mobile view of checking option</w:t>
+      </w:r>
+    </w:p>
+    <w:p>
+      <w:pPr>
+        <w:spacing w:line="276" w:lineRule="auto"/>
+        <w:jc w:val="both"/>
+        <w:rPr>
+          <w:rFonts w:cstheme="minorHAnsi"/>
+          <w:color w:val="0D0D0D"/>
+          <w:shd w:val="clear" w:color="auto" w:fill="FFFFFF"/>
+        </w:rPr>
+      </w:pPr>
+    </w:p>
+    <w:p>
+      <w:pPr>
+        <w:spacing w:line="276" w:lineRule="auto"/>
+        <w:jc w:val="center"/>
+        <w:rPr>
+          <w:rFonts w:cstheme="minorHAnsi"/>
+          <w:color w:val="0D0D0D"/>
+          <w:shd w:val="clear" w:color="auto" w:fill="FFFFFF"/>
+        </w:rPr>
+      </w:pPr>
+      <w:r>
+        <w:rPr>
+          <w:rFonts w:cstheme="minorHAnsi"/>
+          <w:noProof/>
+          <w:color w:val="0D0D0D"/>
+          <w:shd w:val="clear" w:color="auto" w:fill="FFFFFF"/>
+        </w:rPr>
+        <w:drawing>
+          <wp:inline distT="0" distB="0" distL="0" distR="0" wp14:anchorId="7DE2D6F6" wp14:editId="7308F740">
+            <wp:extent cx="3155034" cy="5762297"/>
+            <wp:effectExtent l="0" t="0" r="0" b="3810"/>
+            <wp:docPr id="1165164265" name="Picture 3" descr="A screenshot of a cell phone&#10;&#10;Description automatically generated"/>
+            <wp:cNvGraphicFramePr>
+              <a:graphicFrameLocks xmlns:a="http://schemas.openxmlformats.org/drawingml/2006/main" noChangeAspect="1"/>
+            </wp:cNvGraphicFramePr>
+            <a:graphic xmlns:a="http://schemas.openxmlformats.org/drawingml/2006/main">
+              <a:graphicData uri="http://schemas.openxmlformats.org/drawingml/2006/picture">
+                <pic:pic xmlns:pic="http://schemas.openxmlformats.org/drawingml/2006/picture">
+                  <pic:nvPicPr>
+                    <pic:cNvPr id="1165164265" name="Picture 3" descr="A screenshot of a cell phone&#10;&#10;Description automatically generated"/>
+                    <pic:cNvPicPr/>
+                  </pic:nvPicPr>
+                  <pic:blipFill>
+                    <a:blip r:embed="rId7">
+                      <a:extLst>
+                        <a:ext uri="{28A0092B-C50C-407E-A947-70E740481C1C}">
+                          <a14:useLocalDpi xmlns:a14="http://schemas.microsoft.com/office/drawing/2010/main" val="0"/>
+                        </a:ext>
+                      </a:extLst>
+                    </a:blip>
+                    <a:stretch>
+                      <a:fillRect/>
+                    </a:stretch>
+                  </pic:blipFill>
+                  <pic:spPr>
+                    <a:xfrm>
+                      <a:off x="0" y="0"/>
+                      <a:ext cx="3233438" cy="5905492"/>
+                    </a:xfrm>
+                    <a:prstGeom prst="rect">
+                      <a:avLst/>
+                    </a:prstGeom>
+                  </pic:spPr>
+                </pic:pic>
+              </a:graphicData>
+            </a:graphic>
+          </wp:inline>
+        </w:drawing>
+      </w:r>
+    </w:p>
+    <w:p>
+      <w:pPr>
+        <w:spacing w:line="276" w:lineRule="auto"/>
+        <w:jc w:val="center"/>
+        <w:rPr>
+          <w:rFonts w:cstheme="minorHAnsi"/>
+          <w:color w:val="0D0D0D"/>
+          <w:shd w:val="clear" w:color="auto" w:fill="FFFFFF"/>
+        </w:rPr>
+      </w:pPr>
+    </w:p>
+    <w:p>
+      <w:pPr>
+        <w:spacing w:line="276" w:lineRule="auto"/>
+        <w:jc w:val="center"/>
+        <w:rPr>
+          <w:rFonts w:cstheme="minorHAnsi"/>
+          <w:color w:val="0D0D0D"/>
+          <w:shd w:val="clear" w:color="auto" w:fill="FFFFFF"/>
+        </w:rPr>
+      </w:pPr>
+    </w:p>
+    <w:p>
+      <w:pPr>
+        <w:spacing w:line="276" w:lineRule="auto"/>
+        <w:jc w:val="center"/>
+        <w:rPr>
+          <w:rFonts w:cstheme="minorHAnsi"/>
+          <w:color w:val="0D0D0D"/>
+          <w:shd w:val="clear" w:color="auto" w:fill="FFFFFF"/>
+        </w:rPr>
+      </w:pPr>
+    </w:p>
+    <w:p>
+      <w:pPr>
+        <w:spacing w:line="276" w:lineRule="auto"/>
+        <w:jc w:val="center"/>
+        <w:rPr>
+          <w:rFonts w:cstheme="minorHAnsi"/>
+          <w:color w:val="0D0D0D"/>
+          <w:shd w:val="clear" w:color="auto" w:fill="FFFFFF"/>
+        </w:rPr>
+      </w:pPr>
+    </w:p>
+    <w:p>
+      <w:pPr>
+        <w:spacing w:line="276" w:lineRule="auto"/>
+        <w:jc w:val="center"/>
+        <w:rPr>
+          <w:rFonts w:cstheme="minorHAnsi"/>
+          <w:color w:val="0D0D0D"/>
+          <w:shd w:val="clear" w:color="auto" w:fill="FFFFFF"/>
+        </w:rPr>
+      </w:pPr>
+    </w:p>
+    <w:p>
+      <w:pPr>
+        <w:spacing w:line="276" w:lineRule="auto"/>
+        <w:jc w:val="center"/>
+        <w:rPr>
+          <w:rFonts w:cstheme="minorHAnsi"/>
+          <w:color w:val="0D0D0D"/>
+          <w:shd w:val="clear" w:color="auto" w:fill="FFFFFF"/>
+        </w:rPr>
+      </w:pPr>
+    </w:p>
+    <w:p>
+      <w:pPr>
+        <w:spacing w:line="276" w:lineRule="auto"/>
+        <w:jc w:val="center"/>
+        <w:rPr>
+          <w:rFonts w:cstheme="minorHAnsi"/>
+          <w:color w:val="0D0D0D"/>
+          <w:shd w:val="clear" w:color="auto" w:fill="FFFFFF"/>
+        </w:rPr>
+      </w:pPr>
+    </w:p>
+    <w:p>
+      <w:pPr>
+        <w:spacing w:line="276" w:lineRule="auto"/>
+        <w:jc w:val="center"/>
+        <w:rPr>
+          <w:rFonts w:cstheme="minorHAnsi"/>
+          <w:color w:val="0D0D0D"/>
+          <w:shd w:val="clear" w:color="auto" w:fill="FFFFFF"/>
+        </w:rPr>
+      </w:pPr>
+    </w:p>
+    <w:p>
+      <w:pPr>
+        <w:spacing w:line="276" w:lineRule="auto"/>
+        <w:jc w:val="center"/>
+        <w:rPr>
+          <w:rFonts w:cstheme="minorHAnsi"/>
+          <w:color w:val="0D0D0D"/>
+          <w:shd w:val="clear" w:color="auto" w:fill="FFFFFF"/>
+        </w:rPr>
+      </w:pPr>
+    </w:p>
+    <w:p>
+      <w:pPr>
+        <w:pStyle w:val="ListParagraph"/>
+        <w:numPr>
+          <w:ilvl w:val="0"/>
+          <w:numId w:val="14"/>
+        </w:numPr>
+        <w:spacing w:line="276" w:lineRule="auto"/>
+        <w:rPr>
+          <w:rFonts w:cstheme="minorHAnsi"/>
+          <w:color w:val="0D0D0D"/>
+          <w:shd w:val="clear" w:color="auto" w:fill="FFFFFF"/>
+        </w:rPr>
+      </w:pPr>
+      <w:r>
+        <w:rPr>
+          <w:rFonts w:cstheme="minorHAnsi"/>
+          <w:color w:val="0D0D0D"/>
+          <w:shd w:val="clear" w:color="auto" w:fill="FFFFFF"/>
+        </w:rPr>
+        <w:t>Mobile view for debit card option</w:t>
+      </w:r>
+    </w:p>
+    <w:p>
+      <w:pPr>
+        <w:spacing w:line="276" w:lineRule="auto"/>
+        <w:jc w:val="center"/>
+        <w:rPr>
+          <w:rFonts w:cstheme="minorHAnsi"/>
+          <w:color w:val="0D0D0D"/>
+          <w:shd w:val="clear" w:color="auto" w:fill="FFFFFF"/>
+        </w:rPr>
+      </w:pPr>
+    </w:p>
+    <w:p>
+      <w:pPr>
+        <w:spacing w:line="276" w:lineRule="auto"/>
+        <w:jc w:val="center"/>
+        <w:rPr>
+          <w:rFonts w:cstheme="minorHAnsi"/>
+          <w:color w:val="0D0D0D"/>
+          <w:shd w:val="clear" w:color="auto" w:fill="FFFFFF"/>
+        </w:rPr>
+      </w:pPr>
+      <w:r>
+        <w:rPr>
+          <w:rFonts w:cstheme="minorHAnsi"/>
+          <w:noProof/>
+          <w:color w:val="0D0D0D"/>
+          <w:shd w:val="clear" w:color="auto" w:fill="FFFFFF"/>
+        </w:rPr>
+        <w:drawing>
+          <wp:inline distT="0" distB="0" distL="0" distR="0" wp14:anchorId="517B197E" wp14:editId="2ADACB51">
+            <wp:extent cx="3279228" cy="6279373"/>
+            <wp:effectExtent l="0" t="0" r="0" b="0"/>
+            <wp:docPr id="1312380353" name="Picture 4" descr="A screenshot of a phone&#10;&#10;Description automatically generated"/>
+            <wp:cNvGraphicFramePr>
+              <a:graphicFrameLocks xmlns:a="http://schemas.openxmlformats.org/drawingml/2006/main" noChangeAspect="1"/>
+            </wp:cNvGraphicFramePr>
+            <a:graphic xmlns:a="http://schemas.openxmlformats.org/drawingml/2006/main">
+              <a:graphicData uri="http://schemas.openxmlformats.org/drawingml/2006/picture">
+                <pic:pic xmlns:pic="http://schemas.openxmlformats.org/drawingml/2006/picture">
+                  <pic:nvPicPr>
+                    <pic:cNvPr id="1312380353" name="Picture 4" descr="A screenshot of a phone&#10;&#10;Description automatically generated"/>
+                    <pic:cNvPicPr/>
+                  </pic:nvPicPr>
+                  <pic:blipFill>
+                    <a:blip r:embed="rId8">
+                      <a:extLst>
+                        <a:ext uri="{28A0092B-C50C-407E-A947-70E740481C1C}">
+                          <a14:useLocalDpi xmlns:a14="http://schemas.microsoft.com/office/drawing/2010/main" val="0"/>
+                        </a:ext>
+                      </a:extLst>
+                    </a:blip>
+                    <a:stretch>
+                      <a:fillRect/>
+                    </a:stretch>
+                  </pic:blipFill>
+                  <pic:spPr>
+                    <a:xfrm>
+                      <a:off x="0" y="0"/>
+                      <a:ext cx="3364084" cy="6441864"/>
+                    </a:xfrm>
+                    <a:prstGeom prst="rect">
+                      <a:avLst/>
+                    </a:prstGeom>
+                  </pic:spPr>
+                </pic:pic>
+              </a:graphicData>
+            </a:graphic>
+          </wp:inline>
+        </w:drawing>
       </w:r>
     </w:p>
     <w:sectPr>
@@ -2388,6 +3016,95 @@
     </w:lvl>
   </w:abstractNum>
   <w:abstractNum w:abstractNumId="9" w15:restartNumberingAfterBreak="0">
+    <w:nsid w:val="4D2670EA"/>
+    <w:multiLevelType w:val="hybridMultilevel"/>
+    <w:tmpl w:val="31B43F3A"/>
+    <w:lvl w:ilvl="0" w:tplc="0409000F">
+      <w:start w:val="1"/>
+      <w:numFmt w:val="decimal"/>
+      <w:lvlText w:val="%1."/>
+      <w:lvlJc w:val="left"/>
+      <w:pPr>
+        <w:ind w:left="720" w:hanging="360"/>
+      </w:pPr>
+      <w:rPr>
+        <w:rFonts w:hint="default"/>
+      </w:rPr>
+    </w:lvl>
+    <w:lvl w:ilvl="1" w:tplc="04090019" w:tentative="1">
+      <w:start w:val="1"/>
+      <w:numFmt w:val="lowerLetter"/>
+      <w:lvlText w:val="%2."/>
+      <w:lvlJc w:val="left"/>
+      <w:pPr>
+        <w:ind w:left="1440" w:hanging="360"/>
+      </w:pPr>
+    </w:lvl>
+    <w:lvl w:ilvl="2" w:tplc="0409001B" w:tentative="1">
+      <w:start w:val="1"/>
+      <w:numFmt w:val="lowerRoman"/>
+      <w:lvlText w:val="%3."/>
+      <w:lvlJc w:val="right"/>
+      <w:pPr>
+        <w:ind w:left="2160" w:hanging="180"/>
+      </w:pPr>
+    </w:lvl>
+    <w:lvl w:ilvl="3" w:tplc="0409000F" w:tentative="1">
+      <w:start w:val="1"/>
+      <w:numFmt w:val="decimal"/>
+      <w:lvlText w:val="%4."/>
+      <w:lvlJc w:val="left"/>
+      <w:pPr>
+        <w:ind w:left="2880" w:hanging="360"/>
+      </w:pPr>
+    </w:lvl>
+    <w:lvl w:ilvl="4" w:tplc="04090019" w:tentative="1">
+      <w:start w:val="1"/>
+      <w:numFmt w:val="lowerLetter"/>
+      <w:lvlText w:val="%5."/>
+      <w:lvlJc w:val="left"/>
+      <w:pPr>
+        <w:ind w:left="3600" w:hanging="360"/>
+      </w:pPr>
+    </w:lvl>
+    <w:lvl w:ilvl="5" w:tplc="0409001B" w:tentative="1">
+      <w:start w:val="1"/>
+      <w:numFmt w:val="lowerRoman"/>
+      <w:lvlText w:val="%6."/>
+      <w:lvlJc w:val="right"/>
+      <w:pPr>
+        <w:ind w:left="4320" w:hanging="180"/>
+      </w:pPr>
+    </w:lvl>
+    <w:lvl w:ilvl="6" w:tplc="0409000F" w:tentative="1">
+      <w:start w:val="1"/>
+      <w:numFmt w:val="decimal"/>
+      <w:lvlText w:val="%7."/>
+      <w:lvlJc w:val="left"/>
+      <w:pPr>
+        <w:ind w:left="5040" w:hanging="360"/>
+      </w:pPr>
+    </w:lvl>
+    <w:lvl w:ilvl="7" w:tplc="04090019" w:tentative="1">
+      <w:start w:val="1"/>
+      <w:numFmt w:val="lowerLetter"/>
+      <w:lvlText w:val="%8."/>
+      <w:lvlJc w:val="left"/>
+      <w:pPr>
+        <w:ind w:left="5760" w:hanging="360"/>
+      </w:pPr>
+    </w:lvl>
+    <w:lvl w:ilvl="8" w:tplc="0409001B" w:tentative="1">
+      <w:start w:val="1"/>
+      <w:numFmt w:val="lowerRoman"/>
+      <w:lvlText w:val="%9."/>
+      <w:lvlJc w:val="right"/>
+      <w:pPr>
+        <w:ind w:left="6480" w:hanging="180"/>
+      </w:pPr>
+    </w:lvl>
+  </w:abstractNum>
+  <w:abstractNum w:abstractNumId="10" w15:restartNumberingAfterBreak="0">
     <w:nsid w:val="526A7BB5"/>
     <w:multiLevelType w:val="hybridMultilevel"/>
     <w:tmpl w:val="6062282C"/>
@@ -2500,7 +3217,7 @@
       </w:rPr>
     </w:lvl>
   </w:abstractNum>
-  <w:abstractNum w:abstractNumId="10" w15:restartNumberingAfterBreak="0">
+  <w:abstractNum w:abstractNumId="11" w15:restartNumberingAfterBreak="0">
     <w:nsid w:val="5C1314A7"/>
     <w:multiLevelType w:val="multilevel"/>
     <w:tmpl w:val="EE00F3A2"/>
@@ -2649,7 +3366,7 @@
       </w:rPr>
     </w:lvl>
   </w:abstractNum>
-  <w:abstractNum w:abstractNumId="11" w15:restartNumberingAfterBreak="0">
+  <w:abstractNum w:abstractNumId="12" w15:restartNumberingAfterBreak="0">
     <w:nsid w:val="62885886"/>
     <w:multiLevelType w:val="multilevel"/>
     <w:tmpl w:val="CB923ACC"/>
@@ -2762,7 +3479,7 @@
       </w:pPr>
     </w:lvl>
   </w:abstractNum>
-  <w:abstractNum w:abstractNumId="12" w15:restartNumberingAfterBreak="0">
+  <w:abstractNum w:abstractNumId="13" w15:restartNumberingAfterBreak="0">
     <w:nsid w:val="644041A4"/>
     <w:multiLevelType w:val="hybridMultilevel"/>
     <w:tmpl w:val="BF3E2640"/>
@@ -2876,13 +3593,13 @@
     </w:lvl>
   </w:abstractNum>
   <w:num w:numId="1" w16cid:durableId="349257443">
-    <w:abstractNumId w:val="10"/>
+    <w:abstractNumId w:val="11"/>
   </w:num>
   <w:num w:numId="2" w16cid:durableId="1526209116">
     <w:abstractNumId w:val="8"/>
   </w:num>
   <w:num w:numId="3" w16cid:durableId="366376530">
-    <w:abstractNumId w:val="11"/>
+    <w:abstractNumId w:val="12"/>
   </w:num>
   <w:num w:numId="4" w16cid:durableId="1427535080">
     <w:abstractNumId w:val="5"/>
@@ -2903,16 +3620,19 @@
     <w:abstractNumId w:val="1"/>
   </w:num>
   <w:num w:numId="10" w16cid:durableId="187716371">
-    <w:abstractNumId w:val="9"/>
+    <w:abstractNumId w:val="10"/>
   </w:num>
   <w:num w:numId="11" w16cid:durableId="974914800">
     <w:abstractNumId w:val="6"/>
   </w:num>
   <w:num w:numId="12" w16cid:durableId="1325738826">
-    <w:abstractNumId w:val="12"/>
+    <w:abstractNumId w:val="13"/>
   </w:num>
   <w:num w:numId="13" w16cid:durableId="240214552">
     <w:abstractNumId w:val="0"/>
+  </w:num>
+  <w:num w:numId="14" w16cid:durableId="739015958">
+    <w:abstractNumId w:val="9"/>
   </w:num>
 </w:numbering>
 </file>

</xml_diff>